<commit_message>
changed the chatgpt interaction log to add help to deploy on gh pages
</commit_message>
<xml_diff>
--- a/CSCE 679-Assignment-1-ChatGPT Interaction Log.docx
+++ b/CSCE 679-Assignment-1-ChatGPT Interaction Log.docx
@@ -44,7 +44,7 @@
       <w:pPr>
         <w:numPr>
           <w:ilvl w:val="0"/>
-          <w:numId w:val="1"/>
+          <w:numId w:val="2"/>
         </w:numPr>
         <w:ind w:left="720" w:hanging="360"/>
         <w:jc w:val="right"/>
@@ -70,7 +70,7 @@
       <w:pPr>
         <w:numPr>
           <w:ilvl w:val="0"/>
-          <w:numId w:val="1"/>
+          <w:numId w:val="2"/>
         </w:numPr>
         <w:ind w:left="720" w:hanging="360"/>
         <w:jc w:val="right"/>
@@ -141,7 +141,7 @@
         <w:rPr>
           <w:rtl w:val="0"/>
         </w:rPr>
-        <w:t xml:space="preserve">For this assignment, since I was already comfortable with ReactJS and building UIs using multiple frameworks, I was relatively new to D3.js. ChatGPT helped me mainly with the D3 parts, especially how to think about the data transformation and connect it to a visualization. It was mainly helpful for debugging issues, for example I got an error which I was confused about, it was when I hit the SVG error “Expected number, MNaN, NaN…”. It explained to me that it happens when x or y becomes NaN due to parsing or missing values issues. It helped me fix my mistake. It also gave me a step-by-step plan to fix my mistakes and work on the project in an organized manner. </w:t>
+        <w:t xml:space="preserve">For this assignment, since I was already comfortable with ReactJS and building UIs using multiple frameworks, I was relatively new to D3.js. ChatGPT helped me mainly with the D3 parts, especially how to think about the data transformation and connect it to a visualization. It was mainly helpful for debugging issues, for example I got an error which I was confused about, it was when I hit the SVG error “Expected number, MNaN, NaN…”. It explained to me that it happens when x or y becomes NaN due to parsing or missing values issues. It helped me fix my mistake. It also gave me a step-by-step plan to fix my mistakes and work on the project in an organized manner. It also helped me to deploy the site on github pages, I have usually done deployment on gh pages for vanilla JS and deployments on AWS and tools like vercel, but I asked ChatGPT to help me deploy our vite site to gh pages.</w:t>
       </w:r>
     </w:p>
     <w:p>
@@ -10357,6 +10357,864 @@
         <w:rPr>
           <w:rtl w:val="0"/>
         </w:rPr>
+      </w:r>
+    </w:p>
+    <w:p>
+      <w:pPr>
+        <w:rPr/>
+      </w:pPr>
+      <w:r>
+        <w:rPr>
+          <w:rtl w:val="0"/>
+        </w:rPr>
+        <w:t xml:space="preserve">How can I deploy my vite app to github pages, I installed npm i -D gh-pages</w:t>
+      </w:r>
+    </w:p>
+    <w:p>
+      <w:pPr>
+        <w:rPr/>
+      </w:pPr>
+      <w:r>
+        <w:rPr>
+          <w:rtl w:val="0"/>
+        </w:rPr>
+        <w:t xml:space="preserve">Thought for 9s</w:t>
+      </w:r>
+    </w:p>
+    <w:p>
+      <w:pPr>
+        <w:spacing w:after="240" w:before="240" w:lineRule="auto"/>
+        <w:rPr/>
+      </w:pPr>
+      <w:r>
+        <w:rPr>
+          <w:rtl w:val="0"/>
+        </w:rPr>
+        <w:t xml:space="preserve">Here’s the standard </w:t>
+      </w:r>
+      <w:r>
+        <w:rPr>
+          <w:b w:val="1"/>
+          <w:bCs w:val="1"/>
+          <w:rtl w:val="0"/>
+        </w:rPr>
+        <w:t xml:space="preserve">Vite + </w:t>
+      </w:r>
+      <w:r>
+        <w:rPr>
+          <w:rFonts w:ascii="Roboto Mono" w:cs="Roboto Mono" w:eastAsia="Roboto Mono" w:hAnsi="Roboto Mono"/>
+          <w:b w:val="1"/>
+          <w:bCs w:val="1"/>
+          <w:color w:val="188038"/>
+          <w:rtl w:val="0"/>
+        </w:rPr>
+        <w:t xml:space="preserve">gh-pages</w:t>
+      </w:r>
+      <w:r>
+        <w:rPr>
+          <w:rtl w:val="0"/>
+        </w:rPr>
+        <w:t xml:space="preserve"> setup (most reliable).</w:t>
+      </w:r>
+    </w:p>
+    <w:p>
+      <w:pPr>
+        <w:pStyle w:val="Heading2"/>
+        <w:keepNext w:val="0"/>
+        <w:keepLines w:val="0"/>
+        <w:spacing w:after="80" w:lineRule="auto"/>
+        <w:rPr>
+          <w:b w:val="1"/>
+          <w:bCs w:val="1"/>
+          <w:sz w:val="34"/>
+          <w:szCs w:val="34"/>
+        </w:rPr>
+      </w:pPr>
+      <w:bookmarkStart w:colFirst="0" w:colLast="0" w:name="_37vjk2lf95qe" w:id="0"/>
+      <w:bookmarkEnd w:id="0"/>
+      <w:r>
+        <w:rPr>
+          <w:b w:val="1"/>
+          <w:bCs w:val="1"/>
+          <w:sz w:val="34"/>
+          <w:szCs w:val="34"/>
+          <w:rtl w:val="0"/>
+        </w:rPr>
+        <w:t xml:space="preserve">1) Set Vite </w:t>
+      </w:r>
+      <w:r>
+        <w:rPr>
+          <w:rFonts w:ascii="Roboto Mono" w:cs="Roboto Mono" w:eastAsia="Roboto Mono" w:hAnsi="Roboto Mono"/>
+          <w:b w:val="1"/>
+          <w:bCs w:val="1"/>
+          <w:color w:val="188038"/>
+          <w:sz w:val="34"/>
+          <w:szCs w:val="34"/>
+          <w:rtl w:val="0"/>
+        </w:rPr>
+        <w:t xml:space="preserve">base</w:t>
+      </w:r>
+      <w:r>
+        <w:rPr>
+          <w:b w:val="1"/>
+          <w:bCs w:val="1"/>
+          <w:sz w:val="34"/>
+          <w:szCs w:val="34"/>
+          <w:rtl w:val="0"/>
+        </w:rPr>
+        <w:t xml:space="preserve"> (important)</w:t>
+      </w:r>
+    </w:p>
+    <w:p>
+      <w:pPr>
+        <w:spacing w:after="240" w:before="240" w:lineRule="auto"/>
+        <w:rPr/>
+      </w:pPr>
+      <w:r>
+        <w:rPr>
+          <w:rtl w:val="0"/>
+        </w:rPr>
+        <w:t xml:space="preserve">Edit </w:t>
+      </w:r>
+      <w:r>
+        <w:rPr>
+          <w:rFonts w:ascii="Roboto Mono" w:cs="Roboto Mono" w:eastAsia="Roboto Mono" w:hAnsi="Roboto Mono"/>
+          <w:color w:val="188038"/>
+          <w:rtl w:val="0"/>
+        </w:rPr>
+        <w:t xml:space="preserve">vite.config.js</w:t>
+      </w:r>
+      <w:r>
+        <w:rPr>
+          <w:rtl w:val="0"/>
+        </w:rPr>
+        <w:t xml:space="preserve"> (or </w:t>
+      </w:r>
+      <w:r>
+        <w:rPr>
+          <w:rFonts w:ascii="Roboto Mono" w:cs="Roboto Mono" w:eastAsia="Roboto Mono" w:hAnsi="Roboto Mono"/>
+          <w:color w:val="188038"/>
+          <w:rtl w:val="0"/>
+        </w:rPr>
+        <w:t xml:space="preserve">vite.config.ts</w:t>
+      </w:r>
+      <w:r>
+        <w:rPr>
+          <w:rtl w:val="0"/>
+        </w:rPr>
+        <w:t xml:space="preserve">):</w:t>
+      </w:r>
+    </w:p>
+    <w:p>
+      <w:pPr>
+        <w:rPr/>
+      </w:pPr>
+      <w:r>
+        <w:rPr>
+          <w:rtl w:val="0"/>
+        </w:rPr>
+        <w:t xml:space="preserve">import { defineConfig } from "vite";</w:t>
+      </w:r>
+    </w:p>
+    <w:p>
+      <w:pPr>
+        <w:rPr/>
+      </w:pPr>
+      <w:r>
+        <w:rPr>
+          <w:rtl w:val="0"/>
+        </w:rPr>
+        <w:t xml:space="preserve">import react from "@vitejs/plugin-react";</w:t>
+      </w:r>
+    </w:p>
+    <w:p>
+      <w:pPr>
+        <w:rPr/>
+      </w:pPr>
+      <w:r>
+        <w:rPr>
+          <w:rtl w:val="0"/>
+        </w:rPr>
+      </w:r>
+    </w:p>
+    <w:p>
+      <w:pPr>
+        <w:rPr/>
+      </w:pPr>
+      <w:r>
+        <w:rPr>
+          <w:rtl w:val="0"/>
+        </w:rPr>
+        <w:t xml:space="preserve">export default defineConfig({</w:t>
+      </w:r>
+    </w:p>
+    <w:p>
+      <w:pPr>
+        <w:rPr/>
+      </w:pPr>
+      <w:r>
+        <w:rPr>
+          <w:rtl w:val="0"/>
+        </w:rPr>
+        <w:t xml:space="preserve"> plugins: [react()],</w:t>
+      </w:r>
+    </w:p>
+    <w:p>
+      <w:pPr>
+        <w:rPr/>
+      </w:pPr>
+      <w:r>
+        <w:rPr>
+          <w:rtl w:val="0"/>
+        </w:rPr>
+        <w:t xml:space="preserve"> base: "/YOUR_REPO_NAME/", // 👈 exact GitHub repo name</w:t>
+      </w:r>
+    </w:p>
+    <w:p>
+      <w:pPr>
+        <w:rPr/>
+      </w:pPr>
+      <w:r>
+        <w:rPr>
+          <w:rtl w:val="0"/>
+        </w:rPr>
+        <w:t xml:space="preserve">});</w:t>
+      </w:r>
+    </w:p>
+    <w:p>
+      <w:pPr>
+        <w:spacing w:after="240" w:before="240" w:lineRule="auto"/>
+        <w:rPr/>
+      </w:pPr>
+      <w:r>
+        <w:rPr>
+          <w:b w:val="1"/>
+          <w:bCs w:val="1"/>
+          <w:rtl w:val="0"/>
+        </w:rPr>
+        <w:t xml:space="preserve">If your repo is</w:t>
+      </w:r>
+      <w:r>
+        <w:rPr>
+          <w:rtl w:val="0"/>
+        </w:rPr>
+        <w:t xml:space="preserve"> </w:t>
+      </w:r>
+      <w:r>
+        <w:rPr>
+          <w:rFonts w:ascii="Roboto Mono" w:cs="Roboto Mono" w:eastAsia="Roboto Mono" w:hAnsi="Roboto Mono"/>
+          <w:color w:val="188038"/>
+          <w:rtl w:val="0"/>
+        </w:rPr>
+        <w:t xml:space="preserve">https://github.com/vatsakala/hk-temp-matrix</w:t>
+        <w:br w:type="textWrapping"/>
+      </w:r>
+      <w:r>
+        <w:rPr>
+          <w:rtl w:val="0"/>
+        </w:rPr>
+        <w:t xml:space="preserve">then </w:t>
+      </w:r>
+      <w:r>
+        <w:rPr>
+          <w:rFonts w:ascii="Roboto Mono" w:cs="Roboto Mono" w:eastAsia="Roboto Mono" w:hAnsi="Roboto Mono"/>
+          <w:color w:val="188038"/>
+          <w:rtl w:val="0"/>
+        </w:rPr>
+        <w:t xml:space="preserve">base: "/hk-temp-matrix/"</w:t>
+      </w:r>
+      <w:r>
+        <w:rPr>
+          <w:rtl w:val="0"/>
+        </w:rPr>
+        <w:t xml:space="preserve">.</w:t>
+      </w:r>
+    </w:p>
+    <w:p>
+      <w:pPr>
+        <w:spacing w:after="240" w:before="240" w:lineRule="auto"/>
+        <w:ind w:left="600" w:right="600" w:firstLine="0"/>
+        <w:rPr/>
+      </w:pPr>
+      <w:r>
+        <w:rPr>
+          <w:rtl w:val="0"/>
+        </w:rPr>
+        <w:t xml:space="preserve">If you’re deploying a </w:t>
+      </w:r>
+      <w:r>
+        <w:rPr>
+          <w:b w:val="1"/>
+          <w:bCs w:val="1"/>
+          <w:rtl w:val="0"/>
+        </w:rPr>
+        <w:t xml:space="preserve">user site</w:t>
+      </w:r>
+      <w:r>
+        <w:rPr>
+          <w:rtl w:val="0"/>
+        </w:rPr>
+        <w:t xml:space="preserve"> repo named </w:t>
+      </w:r>
+      <w:r>
+        <w:rPr>
+          <w:rFonts w:ascii="Roboto Mono" w:cs="Roboto Mono" w:eastAsia="Roboto Mono" w:hAnsi="Roboto Mono"/>
+          <w:color w:val="188038"/>
+          <w:rtl w:val="0"/>
+        </w:rPr>
+        <w:t xml:space="preserve">username.github.io</w:t>
+      </w:r>
+      <w:r>
+        <w:rPr>
+          <w:rtl w:val="0"/>
+        </w:rPr>
+        <w:t xml:space="preserve">, use </w:t>
+      </w:r>
+      <w:r>
+        <w:rPr>
+          <w:rFonts w:ascii="Roboto Mono" w:cs="Roboto Mono" w:eastAsia="Roboto Mono" w:hAnsi="Roboto Mono"/>
+          <w:color w:val="188038"/>
+          <w:rtl w:val="0"/>
+        </w:rPr>
+        <w:t xml:space="preserve">base: "/"</w:t>
+      </w:r>
+      <w:r>
+        <w:rPr>
+          <w:rtl w:val="0"/>
+        </w:rPr>
+        <w:t xml:space="preserve">.</w:t>
+      </w:r>
+    </w:p>
+    <w:p>
+      <w:pPr>
+        <w:pStyle w:val="Heading2"/>
+        <w:keepNext w:val="0"/>
+        <w:keepLines w:val="0"/>
+        <w:spacing w:after="80" w:lineRule="auto"/>
+        <w:rPr>
+          <w:rFonts w:ascii="Roboto Mono" w:cs="Roboto Mono" w:eastAsia="Roboto Mono" w:hAnsi="Roboto Mono"/>
+          <w:b w:val="1"/>
+          <w:bCs w:val="1"/>
+          <w:color w:val="188038"/>
+          <w:sz w:val="34"/>
+          <w:szCs w:val="34"/>
+        </w:rPr>
+      </w:pPr>
+      <w:bookmarkStart w:colFirst="0" w:colLast="0" w:name="_kuk7hevllf68" w:id="1"/>
+      <w:bookmarkEnd w:id="1"/>
+      <w:r>
+        <w:rPr>
+          <w:b w:val="1"/>
+          <w:bCs w:val="1"/>
+          <w:sz w:val="34"/>
+          <w:szCs w:val="34"/>
+          <w:rtl w:val="0"/>
+        </w:rPr>
+        <w:t xml:space="preserve">2) Add deploy scripts in </w:t>
+      </w:r>
+      <w:r>
+        <w:rPr>
+          <w:rFonts w:ascii="Roboto Mono" w:cs="Roboto Mono" w:eastAsia="Roboto Mono" w:hAnsi="Roboto Mono"/>
+          <w:b w:val="1"/>
+          <w:bCs w:val="1"/>
+          <w:color w:val="188038"/>
+          <w:sz w:val="34"/>
+          <w:szCs w:val="34"/>
+          <w:rtl w:val="0"/>
+        </w:rPr>
+        <w:t xml:space="preserve">package.json</w:t>
+      </w:r>
+    </w:p>
+    <w:p>
+      <w:pPr>
+        <w:rPr/>
+      </w:pPr>
+      <w:r>
+        <w:rPr>
+          <w:rtl w:val="0"/>
+        </w:rPr>
+        <w:t xml:space="preserve">{</w:t>
+      </w:r>
+    </w:p>
+    <w:p>
+      <w:pPr>
+        <w:rPr/>
+      </w:pPr>
+      <w:r>
+        <w:rPr>
+          <w:rtl w:val="0"/>
+        </w:rPr>
+        <w:t xml:space="preserve"> "scripts": {</w:t>
+      </w:r>
+    </w:p>
+    <w:p>
+      <w:pPr>
+        <w:rPr/>
+      </w:pPr>
+      <w:r>
+        <w:rPr>
+          <w:rtl w:val="0"/>
+        </w:rPr>
+        <w:t xml:space="preserve">   "dev": "vite",</w:t>
+      </w:r>
+    </w:p>
+    <w:p>
+      <w:pPr>
+        <w:rPr/>
+      </w:pPr>
+      <w:r>
+        <w:rPr>
+          <w:rtl w:val="0"/>
+        </w:rPr>
+        <w:t xml:space="preserve">   "build": "vite build",</w:t>
+      </w:r>
+    </w:p>
+    <w:p>
+      <w:pPr>
+        <w:rPr/>
+      </w:pPr>
+      <w:r>
+        <w:rPr>
+          <w:rtl w:val="0"/>
+        </w:rPr>
+        <w:t xml:space="preserve">   "predeploy": "npm run build",</w:t>
+      </w:r>
+    </w:p>
+    <w:p>
+      <w:pPr>
+        <w:rPr/>
+      </w:pPr>
+      <w:r>
+        <w:rPr>
+          <w:rtl w:val="0"/>
+        </w:rPr>
+        <w:t xml:space="preserve">   "deploy": "gh-pages -d dist"</w:t>
+      </w:r>
+    </w:p>
+    <w:p>
+      <w:pPr>
+        <w:rPr/>
+      </w:pPr>
+      <w:r>
+        <w:rPr>
+          <w:rtl w:val="0"/>
+        </w:rPr>
+        <w:t xml:space="preserve"> }</w:t>
+      </w:r>
+    </w:p>
+    <w:p>
+      <w:pPr>
+        <w:rPr/>
+      </w:pPr>
+      <w:r>
+        <w:rPr>
+          <w:rtl w:val="0"/>
+        </w:rPr>
+        <w:t xml:space="preserve">}</w:t>
+      </w:r>
+    </w:p>
+    <w:p>
+      <w:pPr>
+        <w:pStyle w:val="Heading2"/>
+        <w:keepNext w:val="0"/>
+        <w:keepLines w:val="0"/>
+        <w:spacing w:after="80" w:lineRule="auto"/>
+        <w:rPr>
+          <w:b w:val="1"/>
+          <w:bCs w:val="1"/>
+          <w:sz w:val="34"/>
+          <w:szCs w:val="34"/>
+        </w:rPr>
+      </w:pPr>
+      <w:bookmarkStart w:colFirst="0" w:colLast="0" w:name="_wngrjbt9xhks" w:id="2"/>
+      <w:bookmarkEnd w:id="2"/>
+      <w:r>
+        <w:rPr>
+          <w:b w:val="1"/>
+          <w:bCs w:val="1"/>
+          <w:sz w:val="34"/>
+          <w:szCs w:val="34"/>
+          <w:rtl w:val="0"/>
+        </w:rPr>
+        <w:t xml:space="preserve">3) Deploy</w:t>
+      </w:r>
+    </w:p>
+    <w:p>
+      <w:pPr>
+        <w:spacing w:after="240" w:before="240" w:lineRule="auto"/>
+        <w:rPr/>
+      </w:pPr>
+      <w:r>
+        <w:rPr>
+          <w:rtl w:val="0"/>
+        </w:rPr>
+        <w:t xml:space="preserve">Make sure your repo has a remote:</w:t>
+      </w:r>
+    </w:p>
+    <w:p>
+      <w:pPr>
+        <w:rPr/>
+      </w:pPr>
+      <w:r>
+        <w:rPr>
+          <w:rtl w:val="0"/>
+        </w:rPr>
+        <w:t xml:space="preserve">git add .</w:t>
+      </w:r>
+    </w:p>
+    <w:p>
+      <w:pPr>
+        <w:rPr/>
+      </w:pPr>
+      <w:r>
+        <w:rPr>
+          <w:rtl w:val="0"/>
+        </w:rPr>
+        <w:t xml:space="preserve">git commit -m "setup gh-pages deploy"</w:t>
+      </w:r>
+    </w:p>
+    <w:p>
+      <w:pPr>
+        <w:rPr/>
+      </w:pPr>
+      <w:r>
+        <w:rPr>
+          <w:rtl w:val="0"/>
+        </w:rPr>
+        <w:t xml:space="preserve">git push</w:t>
+      </w:r>
+    </w:p>
+    <w:p>
+      <w:pPr>
+        <w:spacing w:after="240" w:before="240" w:lineRule="auto"/>
+        <w:rPr/>
+      </w:pPr>
+      <w:r>
+        <w:rPr>
+          <w:rtl w:val="0"/>
+        </w:rPr>
+        <w:t xml:space="preserve">Then deploy:</w:t>
+      </w:r>
+    </w:p>
+    <w:p>
+      <w:pPr>
+        <w:rPr/>
+      </w:pPr>
+      <w:r>
+        <w:rPr>
+          <w:rtl w:val="0"/>
+        </w:rPr>
+        <w:t xml:space="preserve">npm run deploy</w:t>
+      </w:r>
+    </w:p>
+    <w:p>
+      <w:pPr>
+        <w:spacing w:after="240" w:before="240" w:lineRule="auto"/>
+        <w:rPr/>
+      </w:pPr>
+      <w:r>
+        <w:rPr>
+          <w:rtl w:val="0"/>
+        </w:rPr>
+        <w:t xml:space="preserve">This creates/updates the </w:t>
+      </w:r>
+      <w:r>
+        <w:rPr>
+          <w:rFonts w:ascii="Roboto Mono" w:cs="Roboto Mono" w:eastAsia="Roboto Mono" w:hAnsi="Roboto Mono"/>
+          <w:color w:val="188038"/>
+          <w:rtl w:val="0"/>
+        </w:rPr>
+        <w:t xml:space="preserve">gh-pages</w:t>
+      </w:r>
+      <w:r>
+        <w:rPr>
+          <w:rtl w:val="0"/>
+        </w:rPr>
+        <w:t xml:space="preserve"> branch with your </w:t>
+      </w:r>
+      <w:r>
+        <w:rPr>
+          <w:rFonts w:ascii="Roboto Mono" w:cs="Roboto Mono" w:eastAsia="Roboto Mono" w:hAnsi="Roboto Mono"/>
+          <w:color w:val="188038"/>
+          <w:rtl w:val="0"/>
+        </w:rPr>
+        <w:t xml:space="preserve">dist/</w:t>
+      </w:r>
+      <w:r>
+        <w:rPr>
+          <w:rtl w:val="0"/>
+        </w:rPr>
+        <w:t xml:space="preserve"> output.</w:t>
+      </w:r>
+    </w:p>
+    <w:p>
+      <w:pPr>
+        <w:pStyle w:val="Heading2"/>
+        <w:keepNext w:val="0"/>
+        <w:keepLines w:val="0"/>
+        <w:spacing w:after="80" w:lineRule="auto"/>
+        <w:rPr>
+          <w:b w:val="1"/>
+          <w:bCs w:val="1"/>
+          <w:sz w:val="34"/>
+          <w:szCs w:val="34"/>
+        </w:rPr>
+      </w:pPr>
+      <w:bookmarkStart w:colFirst="0" w:colLast="0" w:name="_2e52vkbdk500" w:id="3"/>
+      <w:bookmarkEnd w:id="3"/>
+      <w:r>
+        <w:rPr>
+          <w:b w:val="1"/>
+          <w:bCs w:val="1"/>
+          <w:sz w:val="34"/>
+          <w:szCs w:val="34"/>
+          <w:rtl w:val="0"/>
+        </w:rPr>
+        <w:t xml:space="preserve">4) Enable GitHub Pages</w:t>
+      </w:r>
+    </w:p>
+    <w:p>
+      <w:pPr>
+        <w:spacing w:after="240" w:before="240" w:lineRule="auto"/>
+        <w:rPr/>
+      </w:pPr>
+      <w:r>
+        <w:rPr>
+          <w:rtl w:val="0"/>
+        </w:rPr>
+        <w:t xml:space="preserve">On GitHub:</w:t>
+      </w:r>
+    </w:p>
+    <w:p>
+      <w:pPr>
+        <w:numPr>
+          <w:ilvl w:val="0"/>
+          <w:numId w:val="1"/>
+        </w:numPr>
+        <w:spacing w:after="0" w:afterAutospacing="0" w:before="240" w:lineRule="auto"/>
+        <w:ind w:left="720" w:hanging="360"/>
+      </w:pPr>
+      <w:r>
+        <w:rPr>
+          <w:rFonts w:ascii="Arial Unicode MS" w:cs="Arial Unicode MS" w:eastAsia="Arial Unicode MS" w:hAnsi="Arial Unicode MS"/>
+          <w:b w:val="1"/>
+          <w:bCs w:val="1"/>
+          <w:rtl w:val="0"/>
+        </w:rPr>
+        <w:t xml:space="preserve">Repo → Settings → Pages</w:t>
+      </w:r>
+    </w:p>
+    <w:p>
+      <w:pPr>
+        <w:numPr>
+          <w:ilvl w:val="0"/>
+          <w:numId w:val="1"/>
+        </w:numPr>
+        <w:spacing w:after="0" w:afterAutospacing="0" w:before="0" w:beforeAutospacing="0" w:lineRule="auto"/>
+        <w:ind w:left="720" w:hanging="360"/>
+      </w:pPr>
+      <w:r>
+        <w:rPr>
+          <w:b w:val="1"/>
+          <w:bCs w:val="1"/>
+          <w:rtl w:val="0"/>
+        </w:rPr>
+        <w:t xml:space="preserve">Source:</w:t>
+      </w:r>
+      <w:r>
+        <w:rPr>
+          <w:rtl w:val="0"/>
+        </w:rPr>
+        <w:t xml:space="preserve"> </w:t>
+      </w:r>
+      <w:r>
+        <w:rPr>
+          <w:rFonts w:ascii="Roboto Mono" w:cs="Roboto Mono" w:eastAsia="Roboto Mono" w:hAnsi="Roboto Mono"/>
+          <w:color w:val="188038"/>
+          <w:rtl w:val="0"/>
+        </w:rPr>
+        <w:t xml:space="preserve">Deploy from a branch</w:t>
+      </w:r>
+    </w:p>
+    <w:p>
+      <w:pPr>
+        <w:numPr>
+          <w:ilvl w:val="0"/>
+          <w:numId w:val="1"/>
+        </w:numPr>
+        <w:spacing w:after="0" w:afterAutospacing="0" w:before="0" w:beforeAutospacing="0" w:lineRule="auto"/>
+        <w:ind w:left="720" w:hanging="360"/>
+      </w:pPr>
+      <w:r>
+        <w:rPr>
+          <w:b w:val="1"/>
+          <w:bCs w:val="1"/>
+          <w:rtl w:val="0"/>
+        </w:rPr>
+        <w:t xml:space="preserve">Branch:</w:t>
+      </w:r>
+      <w:r>
+        <w:rPr>
+          <w:rtl w:val="0"/>
+        </w:rPr>
+        <w:t xml:space="preserve"> </w:t>
+      </w:r>
+      <w:r>
+        <w:rPr>
+          <w:rFonts w:ascii="Roboto Mono" w:cs="Roboto Mono" w:eastAsia="Roboto Mono" w:hAnsi="Roboto Mono"/>
+          <w:color w:val="188038"/>
+          <w:rtl w:val="0"/>
+        </w:rPr>
+        <w:t xml:space="preserve">gh-pages</w:t>
+      </w:r>
+      <w:r>
+        <w:rPr>
+          <w:rtl w:val="0"/>
+        </w:rPr>
+        <w:t xml:space="preserve"> / </w:t>
+      </w:r>
+      <w:r>
+        <w:rPr>
+          <w:rFonts w:ascii="Roboto Mono" w:cs="Roboto Mono" w:eastAsia="Roboto Mono" w:hAnsi="Roboto Mono"/>
+          <w:color w:val="188038"/>
+          <w:rtl w:val="0"/>
+        </w:rPr>
+        <w:t xml:space="preserve">(root)</w:t>
+      </w:r>
+    </w:p>
+    <w:p>
+      <w:pPr>
+        <w:numPr>
+          <w:ilvl w:val="0"/>
+          <w:numId w:val="1"/>
+        </w:numPr>
+        <w:spacing w:after="240" w:before="0" w:beforeAutospacing="0" w:lineRule="auto"/>
+        <w:ind w:left="720" w:hanging="360"/>
+      </w:pPr>
+      <w:r>
+        <w:rPr>
+          <w:rtl w:val="0"/>
+        </w:rPr>
+        <w:t xml:space="preserve">Save</w:t>
+      </w:r>
+    </w:p>
+    <w:p>
+      <w:pPr>
+        <w:spacing w:after="240" w:before="240" w:lineRule="auto"/>
+        <w:rPr>
+          <w:rFonts w:ascii="Roboto Mono" w:cs="Roboto Mono" w:eastAsia="Roboto Mono" w:hAnsi="Roboto Mono"/>
+          <w:color w:val="188038"/>
+        </w:rPr>
+      </w:pPr>
+      <w:r>
+        <w:rPr>
+          <w:rtl w:val="0"/>
+        </w:rPr>
+        <w:t xml:space="preserve">Your site will be at:</w:t>
+        <w:br w:type="textWrapping"/>
+      </w:r>
+      <w:r>
+        <w:rPr>
+          <w:rFonts w:ascii="Roboto Mono" w:cs="Roboto Mono" w:eastAsia="Roboto Mono" w:hAnsi="Roboto Mono"/>
+          <w:color w:val="188038"/>
+          <w:rtl w:val="0"/>
+        </w:rPr>
+        <w:t xml:space="preserve">https://&lt;username&gt;.github.io/&lt;repo-name&gt;/</w:t>
+      </w:r>
+    </w:p>
+    <w:p>
+      <w:pPr>
+        <w:rPr/>
+      </w:pPr>
+      <w:r>
+        <w:pict>
+          <v:rect style="width:0.0pt;height:1.5pt" o:hr="t" o:hrstd="t" o:hralign="center" fillcolor="#A0A0A0" stroked="f"/>
+        </w:pict>
+      </w:r>
+      <w:r>
+        <w:rPr>
+          <w:rtl w:val="0"/>
+        </w:rPr>
+      </w:r>
+    </w:p>
+    <w:p>
+      <w:pPr>
+        <w:pStyle w:val="Heading3"/>
+        <w:keepNext w:val="0"/>
+        <w:keepLines w:val="0"/>
+        <w:spacing w:before="280" w:lineRule="auto"/>
+        <w:rPr>
+          <w:b w:val="1"/>
+          <w:bCs w:val="1"/>
+          <w:color w:val="000000"/>
+          <w:sz w:val="26"/>
+          <w:szCs w:val="26"/>
+        </w:rPr>
+      </w:pPr>
+      <w:bookmarkStart w:colFirst="0" w:colLast="0" w:name="_bpoxwa4ld5ef" w:id="4"/>
+      <w:bookmarkEnd w:id="4"/>
+      <w:r>
+        <w:rPr>
+          <w:b w:val="1"/>
+          <w:bCs w:val="1"/>
+          <w:color w:val="000000"/>
+          <w:sz w:val="26"/>
+          <w:szCs w:val="26"/>
+          <w:rtl w:val="0"/>
+        </w:rPr>
+        <w:t xml:space="preserve">If you use React Router (optional note)</w:t>
+      </w:r>
+    </w:p>
+    <w:p>
+      <w:pPr>
+        <w:spacing w:after="240" w:before="240" w:lineRule="auto"/>
+        <w:rPr/>
+      </w:pPr>
+      <w:r>
+        <w:rPr>
+          <w:rtl w:val="0"/>
+        </w:rPr>
+        <w:t xml:space="preserve">If refresh gives 404s, use </w:t>
+      </w:r>
+      <w:r>
+        <w:rPr>
+          <w:b w:val="1"/>
+          <w:bCs w:val="1"/>
+          <w:rtl w:val="0"/>
+        </w:rPr>
+        <w:t xml:space="preserve">HashRouter</w:t>
+      </w:r>
+      <w:r>
+        <w:rPr>
+          <w:rtl w:val="0"/>
+        </w:rPr>
+        <w:t xml:space="preserve"> or add a SPA fallback (HashRouter is easiest for GH Pages).</w:t>
+      </w:r>
+    </w:p>
+    <w:p>
+      <w:pPr>
+        <w:spacing w:after="240" w:before="240" w:lineRule="auto"/>
+        <w:rPr/>
+      </w:pPr>
+      <w:r>
+        <w:rPr>
+          <w:rtl w:val="0"/>
+        </w:rPr>
+        <w:t xml:space="preserve">If you tell me your repo name + whether you’re using routing, I’ll paste the exact </w:t>
+      </w:r>
+      <w:r>
+        <w:rPr>
+          <w:rFonts w:ascii="Roboto Mono" w:cs="Roboto Mono" w:eastAsia="Roboto Mono" w:hAnsi="Roboto Mono"/>
+          <w:color w:val="188038"/>
+          <w:rtl w:val="0"/>
+        </w:rPr>
+        <w:t xml:space="preserve">vite.config</w:t>
+      </w:r>
+      <w:r>
+        <w:rPr>
+          <w:rtl w:val="0"/>
+        </w:rPr>
+        <w:t xml:space="preserve"> + router tweak.</w:t>
       </w:r>
     </w:p>
     <w:p>
@@ -10507,6 +11365,116 @@
     <w:lvl w:ilvl="0">
       <w:start w:val="1"/>
       <w:numFmt w:val="bullet"/>
+      <w:lvlText w:val="●"/>
+      <w:lvlJc w:val="left"/>
+      <w:pPr>
+        <w:ind w:left="720" w:hanging="360"/>
+      </w:pPr>
+      <w:rPr>
+        <w:u w:val="none"/>
+      </w:rPr>
+    </w:lvl>
+    <w:lvl w:ilvl="1">
+      <w:start w:val="1"/>
+      <w:numFmt w:val="bullet"/>
+      <w:lvlText w:val="○"/>
+      <w:lvlJc w:val="left"/>
+      <w:pPr>
+        <w:ind w:left="1440" w:hanging="360"/>
+      </w:pPr>
+      <w:rPr>
+        <w:u w:val="none"/>
+      </w:rPr>
+    </w:lvl>
+    <w:lvl w:ilvl="2">
+      <w:start w:val="1"/>
+      <w:numFmt w:val="bullet"/>
+      <w:lvlText w:val="■"/>
+      <w:lvlJc w:val="left"/>
+      <w:pPr>
+        <w:ind w:left="2160" w:hanging="360"/>
+      </w:pPr>
+      <w:rPr>
+        <w:u w:val="none"/>
+      </w:rPr>
+    </w:lvl>
+    <w:lvl w:ilvl="3">
+      <w:start w:val="1"/>
+      <w:numFmt w:val="bullet"/>
+      <w:lvlText w:val="●"/>
+      <w:lvlJc w:val="left"/>
+      <w:pPr>
+        <w:ind w:left="2880" w:hanging="360"/>
+      </w:pPr>
+      <w:rPr>
+        <w:u w:val="none"/>
+      </w:rPr>
+    </w:lvl>
+    <w:lvl w:ilvl="4">
+      <w:start w:val="1"/>
+      <w:numFmt w:val="bullet"/>
+      <w:lvlText w:val="○"/>
+      <w:lvlJc w:val="left"/>
+      <w:pPr>
+        <w:ind w:left="3600" w:hanging="360"/>
+      </w:pPr>
+      <w:rPr>
+        <w:u w:val="none"/>
+      </w:rPr>
+    </w:lvl>
+    <w:lvl w:ilvl="5">
+      <w:start w:val="1"/>
+      <w:numFmt w:val="bullet"/>
+      <w:lvlText w:val="■"/>
+      <w:lvlJc w:val="left"/>
+      <w:pPr>
+        <w:ind w:left="4320" w:hanging="360"/>
+      </w:pPr>
+      <w:rPr>
+        <w:u w:val="none"/>
+      </w:rPr>
+    </w:lvl>
+    <w:lvl w:ilvl="6">
+      <w:start w:val="1"/>
+      <w:numFmt w:val="bullet"/>
+      <w:lvlText w:val="●"/>
+      <w:lvlJc w:val="left"/>
+      <w:pPr>
+        <w:ind w:left="5040" w:hanging="360"/>
+      </w:pPr>
+      <w:rPr>
+        <w:u w:val="none"/>
+      </w:rPr>
+    </w:lvl>
+    <w:lvl w:ilvl="7">
+      <w:start w:val="1"/>
+      <w:numFmt w:val="bullet"/>
+      <w:lvlText w:val="○"/>
+      <w:lvlJc w:val="left"/>
+      <w:pPr>
+        <w:ind w:left="5760" w:hanging="360"/>
+      </w:pPr>
+      <w:rPr>
+        <w:u w:val="none"/>
+      </w:rPr>
+    </w:lvl>
+    <w:lvl w:ilvl="8">
+      <w:start w:val="1"/>
+      <w:numFmt w:val="bullet"/>
+      <w:lvlText w:val="■"/>
+      <w:lvlJc w:val="left"/>
+      <w:pPr>
+        <w:ind w:left="6480" w:hanging="360"/>
+      </w:pPr>
+      <w:rPr>
+        <w:u w:val="none"/>
+      </w:rPr>
+    </w:lvl>
+  </w:abstractNum>
+  <w:abstractNum w:abstractNumId="2">
+    <w:lvl w:ilvl="0">
+      <w:start w:val="1"/>
+      <w:numFmt w:val="bullet"/>
       <w:lvlText w:val="-"/>
       <w:lvlJc w:val="left"/>
       <w:pPr>
@@ -10615,6 +11583,9 @@
   </w:abstractNum>
   <w:num w:numId="1">
     <w:abstractNumId w:val="1"/>
+  </w:num>
+  <w:num w:numId="2">
+    <w:abstractNumId w:val="2"/>
   </w:num>
 </w:numbering>
 </file>

</xml_diff>